<commit_message>
Ajout d'un video slide et supression de storie
</commit_message>
<xml_diff>
--- a/fonction.docx
+++ b/fonction.docx
@@ -46,9 +46,9 @@
       </w:r>
       <w:r>
         <w:rPr>
-          <w:color w:val="FF0000"/>
-        </w:rPr>
-        <w:t>en cours</w:t>
+          <w:color w:val="5B9BD5" w:themeColor="accent1"/>
+        </w:rPr>
+        <w:t>existe en front</w:t>
       </w:r>
     </w:p>
     <w:p/>
@@ -145,9 +145,9 @@
       </w:r>
       <w:r>
         <w:rPr>
-          <w:color w:val="FF0000"/>
-        </w:rPr>
-        <w:t>en cours</w:t>
+          <w:color w:val="5B9BD5" w:themeColor="accent1"/>
+        </w:rPr>
+        <w:t>existe en front</w:t>
       </w:r>
     </w:p>
     <w:p/>
@@ -194,10 +194,18 @@
       </w:r>
       <w:r>
         <w:rPr>
-          <w:color w:val="FF0000"/>
-        </w:rPr>
-        <w:t>en cours</w:t>
-      </w:r>
+          <w:color w:val="5B9BD5" w:themeColor="accent1"/>
+        </w:rPr>
+        <w:t xml:space="preserve">existe en </w:t>
+      </w:r>
+      <w:proofErr w:type="spellStart"/>
+      <w:r>
+        <w:rPr>
+          <w:color w:val="5B9BD5" w:themeColor="accent1"/>
+        </w:rPr>
+        <w:t>from</w:t>
+      </w:r>
+      <w:proofErr w:type="spellEnd"/>
     </w:p>
     <w:p/>
     <w:p>
@@ -254,20 +262,28 @@
         </w:rPr>
         <w:t>existe</w:t>
       </w:r>
+      <w:r>
+        <w:rPr>
+          <w:color w:val="70AD47" w:themeColor="accent6"/>
+        </w:rPr>
+        <w:t xml:space="preserve"> en front</w:t>
+      </w:r>
     </w:p>
+    <w:p/>
     <w:p>
+      <w:pPr>
+        <w:rPr>
+          <w:color w:val="FF0000"/>
+        </w:rPr>
+      </w:pPr>
+      <w:proofErr w:type="spellStart"/>
+      <w:r>
+        <w:t>Even</w:t>
+      </w:r>
       <w:bookmarkStart w:id="0" w:name="_GoBack"/>
       <w:bookmarkEnd w:id="0"/>
-    </w:p>
-    <w:p>
-      <w:pPr>
-        <w:rPr>
-          <w:color w:val="FF0000"/>
-        </w:rPr>
-      </w:pPr>
-      <w:proofErr w:type="spellStart"/>
-      <w:r>
-        <w:t>Evenement</w:t>
+      <w:r>
+        <w:t>ement</w:t>
       </w:r>
       <w:proofErr w:type="spellEnd"/>
       <w:r>

</xml_diff>

<commit_message>
Mise en place ducoter bac
</commit_message>
<xml_diff>
--- a/fonction.docx
+++ b/fonction.docx
@@ -98,10 +98,12 @@
       </w:r>
       <w:r>
         <w:rPr>
-          <w:color w:val="FF0000"/>
-        </w:rPr>
-        <w:t>en cours</w:t>
-      </w:r>
+          <w:color w:val="5B9BD5" w:themeColor="accent1"/>
+        </w:rPr>
+        <w:t>existe en front</w:t>
+      </w:r>
+      <w:bookmarkStart w:id="0" w:name="_GoBack"/>
+      <w:bookmarkEnd w:id="0"/>
     </w:p>
     <w:p/>
     <w:p>
@@ -278,12 +280,7 @@
       </w:pPr>
       <w:proofErr w:type="spellStart"/>
       <w:r>
-        <w:t>Even</w:t>
-      </w:r>
-      <w:bookmarkStart w:id="0" w:name="_GoBack"/>
-      <w:bookmarkEnd w:id="0"/>
-      <w:r>
-        <w:t>ement</w:t>
+        <w:t>Evenement</w:t>
       </w:r>
       <w:proofErr w:type="spellEnd"/>
       <w:r>
@@ -311,9 +308,9 @@
       </w:r>
       <w:r>
         <w:rPr>
-          <w:color w:val="FF0000"/>
-        </w:rPr>
-        <w:t>en cours</w:t>
+          <w:color w:val="5B9BD5" w:themeColor="accent1"/>
+        </w:rPr>
+        <w:t>existe en front</w:t>
       </w:r>
     </w:p>
     <w:p/>
@@ -354,7 +351,7 @@
       </w:r>
       <w:r>
         <w:rPr>
-          <w:color w:val="FF0000"/>
+          <w:color w:val="5B9BD5" w:themeColor="accent1"/>
         </w:rPr>
         <w:t>en cours</w:t>
       </w:r>

</xml_diff>